<commit_message>
feat: route butoon add
</commit_message>
<xml_diff>
--- a/SKKU-FLEA-MARKET REPORT.docx
+++ b/SKKU-FLEA-MARKET REPORT.docx
@@ -607,7 +607,7 @@
           <w:noProof/>
         </w:rPr>
         <w:drawing>
-          <wp:inline distT="0" distB="0" distL="0" distR="0" wp14:anchorId="08AF1A61" wp14:editId="2CFDBA7A">
+          <wp:inline distT="0" distB="0" distL="0" distR="0" wp14:anchorId="08AF1A61" wp14:editId="215076A9">
             <wp:extent cx="6042660" cy="5085715"/>
             <wp:effectExtent l="0" t="0" r="0" b="635"/>
             <wp:docPr id="1534654853" name="그림 4" descr="텍스트, 스크린샷, 디자인이(가) 표시된 사진&#10;&#10;자동 생성된 설명"/>
@@ -747,69 +747,124 @@
     </w:p>
     <w:p>
       <w:pPr>
+        <w:ind w:right="477"/>
+      </w:pPr>
+      <w:r>
+        <w:rPr>
+          <w:rFonts w:hint="eastAsia"/>
+          <w:b/>
+          <w:noProof/>
+          <w:sz w:val="24"/>
+          <w:lang w:val="ko-KR"/>
+        </w:rPr>
+        <w:drawing>
+          <wp:inline distT="0" distB="0" distL="0" distR="0" wp14:anchorId="33058677" wp14:editId="3B46AC65">
+            <wp:extent cx="6042660" cy="4214648"/>
+            <wp:effectExtent l="0" t="0" r="2540" b="1905"/>
+            <wp:docPr id="53909565" name="그림 1" descr="스크린샷, 텍스트이(가) 표시된 사진&#10;&#10;자동 생성된 설명"/>
+            <wp:cNvGraphicFramePr>
+              <a:graphicFrameLocks xmlns:a="http://schemas.openxmlformats.org/drawingml/2006/main" noChangeAspect="1"/>
+            </wp:cNvGraphicFramePr>
+            <a:graphic xmlns:a="http://schemas.openxmlformats.org/drawingml/2006/main">
+              <a:graphicData uri="http://schemas.openxmlformats.org/drawingml/2006/picture">
+                <pic:pic xmlns:pic="http://schemas.openxmlformats.org/drawingml/2006/picture">
+                  <pic:nvPicPr>
+                    <pic:cNvPr id="53909565" name="그림 1" descr="스크린샷, 텍스트이(가) 표시된 사진&#10;&#10;자동 생성된 설명"/>
+                    <pic:cNvPicPr/>
+                  </pic:nvPicPr>
+                  <pic:blipFill>
+                    <a:blip r:embed="rId9" cstate="print">
+                      <a:extLst>
+                        <a:ext uri="{28A0092B-C50C-407E-A947-70E740481C1C}">
+                          <a14:useLocalDpi xmlns:a14="http://schemas.microsoft.com/office/drawing/2010/main" val="0"/>
+                        </a:ext>
+                      </a:extLst>
+                    </a:blip>
+                    <a:stretch>
+                      <a:fillRect/>
+                    </a:stretch>
+                  </pic:blipFill>
+                  <pic:spPr>
+                    <a:xfrm>
+                      <a:off x="0" y="0"/>
+                      <a:ext cx="6057957" cy="4225317"/>
+                    </a:xfrm>
+                    <a:prstGeom prst="rect">
+                      <a:avLst/>
+                    </a:prstGeom>
+                  </pic:spPr>
+                </pic:pic>
+              </a:graphicData>
+            </a:graphic>
+          </wp:inline>
+        </w:drawing>
+      </w:r>
+    </w:p>
+    <w:p>
+      <w:pPr>
+        <w:ind w:right="477"/>
+      </w:pPr>
+      <w:r>
+        <w:t xml:space="preserve">[Main Function] </w:t>
+      </w:r>
+    </w:p>
+    <w:p>
+      <w:pPr>
+        <w:numPr>
+          <w:ilvl w:val="0"/>
+          <w:numId w:val="1"/>
+        </w:numPr>
+        <w:spacing w:after="180" w:line="258" w:lineRule="auto"/>
+        <w:ind w:right="477" w:hanging="360"/>
+      </w:pPr>
+      <w:r>
+        <w:t>user</w:t>
+      </w:r>
+      <w:r>
+        <w:t xml:space="preserve"> can upload the title of the note and the lecture file by pressing the Add Note button.</w:t>
+      </w:r>
+    </w:p>
+    <w:p>
+      <w:pPr>
+        <w:numPr>
+          <w:ilvl w:val="0"/>
+          <w:numId w:val="1"/>
+        </w:numPr>
+        <w:spacing w:after="180" w:line="258" w:lineRule="auto"/>
+        <w:ind w:right="477" w:hanging="360"/>
+      </w:pPr>
+      <w:r>
+        <w:t>Users can use the buttons on the calendar to navigate to the note page.</w:t>
+      </w:r>
+    </w:p>
+    <w:p>
+      <w:pPr>
         <w:spacing w:after="0" w:line="259" w:lineRule="auto"/>
         <w:ind w:left="0" w:right="401" w:firstLine="0"/>
         <w:jc w:val="right"/>
         <w:rPr>
-          <w:b/>
-          <w:sz w:val="24"/>
-        </w:rPr>
-      </w:pPr>
-      <w:r>
-        <w:rPr>
           <w:rFonts w:hint="eastAsia"/>
           <w:b/>
           <w:sz w:val="24"/>
         </w:rPr>
-        <w:t xml:space="preserve">노트 사진 </w:t>
-      </w:r>
-      <w:proofErr w:type="spellStart"/>
-      <w:r>
+      </w:pPr>
+    </w:p>
+    <w:p>
+      <w:pPr>
+        <w:spacing w:after="0" w:line="259" w:lineRule="auto"/>
+        <w:ind w:left="0" w:right="641" w:firstLine="0"/>
+        <w:jc w:val="right"/>
         <w:rPr>
           <w:rFonts w:hint="eastAsia"/>
+        </w:rPr>
+      </w:pPr>
+      <w:r>
+        <w:rPr>
           <w:b/>
           <w:sz w:val="24"/>
         </w:rPr>
-        <w:t>구현후</w:t>
-      </w:r>
-      <w:proofErr w:type="spellEnd"/>
-      <w:r>
-        <w:rPr>
-          <w:rFonts w:hint="eastAsia"/>
-          <w:b/>
-          <w:sz w:val="24"/>
-        </w:rPr>
-        <w:t xml:space="preserve"> 추가</w:t>
-      </w:r>
-      <w:r>
-        <w:rPr>
-          <w:rFonts w:hint="eastAsia"/>
-          <w:b/>
-          <w:sz w:val="24"/>
-        </w:rPr>
-        <w:t>작성</w:t>
-      </w:r>
-    </w:p>
-    <w:p>
-      <w:pPr>
-        <w:spacing w:after="0" w:line="259" w:lineRule="auto"/>
-        <w:ind w:left="0" w:right="401" w:firstLine="0"/>
-        <w:jc w:val="right"/>
-      </w:pPr>
-      <w:r>
-        <w:rPr>
-          <w:b/>
-          <w:sz w:val="24"/>
-        </w:rPr>
         <w:t xml:space="preserve"> </w:t>
       </w:r>
-    </w:p>
-    <w:p>
-      <w:pPr>
-        <w:spacing w:after="160" w:line="259" w:lineRule="auto"/>
-        <w:ind w:left="0" w:firstLine="0"/>
-        <w:jc w:val="left"/>
-      </w:pPr>
     </w:p>
     <w:p>
       <w:pPr>
@@ -818,6 +873,7 @@
         <w:ind w:left="-5"/>
       </w:pPr>
       <w:r>
+        <w:lastRenderedPageBreak/>
         <w:t>[</w:t>
       </w:r>
       <w:r>
@@ -838,9 +894,9 @@
           <w:noProof/>
         </w:rPr>
         <w:drawing>
-          <wp:inline distT="0" distB="0" distL="0" distR="0" wp14:anchorId="76AA2F4F" wp14:editId="60973E58">
-            <wp:extent cx="6042660" cy="4051300"/>
-            <wp:effectExtent l="0" t="0" r="0" b="6350"/>
+          <wp:inline distT="0" distB="0" distL="0" distR="0" wp14:anchorId="76AA2F4F" wp14:editId="68CB05C3">
+            <wp:extent cx="6042660" cy="4120055"/>
+            <wp:effectExtent l="0" t="0" r="2540" b="0"/>
             <wp:docPr id="479214624" name="그림 5" descr="텍스트, 스크린샷, 디자인이(가) 표시된 사진&#10;&#10;자동 생성된 설명"/>
             <wp:cNvGraphicFramePr>
               <a:graphicFrameLocks xmlns:a="http://schemas.openxmlformats.org/drawingml/2006/main" noChangeAspect="1"/>
@@ -855,7 +911,7 @@
                     </pic:cNvPicPr>
                   </pic:nvPicPr>
                   <pic:blipFill>
-                    <a:blip r:embed="rId9">
+                    <a:blip r:embed="rId10">
                       <a:extLst>
                         <a:ext uri="{28A0092B-C50C-407E-A947-70E740481C1C}">
                           <a14:useLocalDpi xmlns:a14="http://schemas.microsoft.com/office/drawing/2010/main" val="0"/>
@@ -870,7 +926,7 @@
                   <pic:spPr bwMode="auto">
                     <a:xfrm>
                       <a:off x="0" y="0"/>
-                      <a:ext cx="6042660" cy="4051300"/>
+                      <a:ext cx="6043850" cy="4120866"/>
                     </a:xfrm>
                     <a:prstGeom prst="rect">
                       <a:avLst/>
@@ -920,6 +976,19 @@
     </w:p>
     <w:p>
       <w:pPr>
+        <w:numPr>
+          <w:ilvl w:val="0"/>
+          <w:numId w:val="1"/>
+        </w:numPr>
+        <w:spacing w:after="180" w:line="258" w:lineRule="auto"/>
+        <w:ind w:right="477" w:hanging="360"/>
+      </w:pPr>
+      <w:r>
+        <w:t>During the upload period, a message is displayed while loading and the user waits.</w:t>
+      </w:r>
+    </w:p>
+    <w:p>
+      <w:pPr>
         <w:pStyle w:val="2"/>
         <w:spacing w:after="41"/>
         <w:ind w:left="-5"/>
@@ -932,24 +1001,20 @@
         <w:t>Message</w:t>
       </w:r>
       <w:r>
-        <w:t xml:space="preserve"> Page] </w:t>
-      </w:r>
-    </w:p>
-    <w:p>
-      <w:pPr>
-        <w:spacing w:after="24" w:line="259" w:lineRule="auto"/>
-        <w:ind w:left="0" w:right="401" w:firstLine="0"/>
-        <w:jc w:val="right"/>
-      </w:pPr>
+        <w:t xml:space="preserve"> Pag</w:t>
+      </w:r>
+      <w:r>
+        <w:t xml:space="preserve">e] </w:t>
+      </w:r>
       <w:r>
         <w:rPr>
           <w:noProof/>
         </w:rPr>
         <w:drawing>
-          <wp:inline distT="0" distB="0" distL="0" distR="0" wp14:anchorId="518DEEFF" wp14:editId="6A3C7913">
-            <wp:extent cx="6042660" cy="6249035"/>
-            <wp:effectExtent l="0" t="0" r="0" b="0"/>
-            <wp:docPr id="397528234" name="그림 6" descr="텍스트, 스크린샷, 소프트웨어, 컴퓨터이(가) 표시된 사진&#10;&#10;자동 생성된 설명"/>
+          <wp:inline distT="0" distB="0" distL="0" distR="0" wp14:anchorId="02EC15A5" wp14:editId="64AC2650">
+            <wp:extent cx="6042660" cy="5391807"/>
+            <wp:effectExtent l="0" t="0" r="2540" b="5715"/>
+            <wp:docPr id="1793233703" name="그림 2" descr="텍스트, 스크린샷, 디자인이(가) 표시된 사진&#10;&#10;자동 생성된 설명"/>
             <wp:cNvGraphicFramePr>
               <a:graphicFrameLocks xmlns:a="http://schemas.openxmlformats.org/drawingml/2006/main" noChangeAspect="1"/>
             </wp:cNvGraphicFramePr>
@@ -957,36 +1022,29 @@
               <a:graphicData uri="http://schemas.openxmlformats.org/drawingml/2006/picture">
                 <pic:pic xmlns:pic="http://schemas.openxmlformats.org/drawingml/2006/picture">
                   <pic:nvPicPr>
-                    <pic:cNvPr id="397528234" name="그림 6" descr="텍스트, 스크린샷, 소프트웨어, 컴퓨터이(가) 표시된 사진&#10;&#10;자동 생성된 설명"/>
-                    <pic:cNvPicPr>
-                      <a:picLocks noChangeAspect="1" noChangeArrowheads="1"/>
-                    </pic:cNvPicPr>
+                    <pic:cNvPr id="1793233703" name="그림 2" descr="텍스트, 스크린샷, 디자인이(가) 표시된 사진&#10;&#10;자동 생성된 설명"/>
+                    <pic:cNvPicPr/>
                   </pic:nvPicPr>
                   <pic:blipFill>
-                    <a:blip r:embed="rId10" cstate="print">
+                    <a:blip r:embed="rId11" cstate="print">
                       <a:extLst>
                         <a:ext uri="{28A0092B-C50C-407E-A947-70E740481C1C}">
                           <a14:useLocalDpi xmlns:a14="http://schemas.microsoft.com/office/drawing/2010/main" val="0"/>
                         </a:ext>
                       </a:extLst>
                     </a:blip>
-                    <a:srcRect/>
                     <a:stretch>
                       <a:fillRect/>
                     </a:stretch>
                   </pic:blipFill>
-                  <pic:spPr bwMode="auto">
+                  <pic:spPr>
                     <a:xfrm>
                       <a:off x="0" y="0"/>
-                      <a:ext cx="6042660" cy="6249035"/>
+                      <a:ext cx="6054340" cy="5402229"/>
                     </a:xfrm>
                     <a:prstGeom prst="rect">
                       <a:avLst/>
                     </a:prstGeom>
-                    <a:noFill/>
-                    <a:ln>
-                      <a:noFill/>
-                    </a:ln>
                   </pic:spPr>
                 </pic:pic>
               </a:graphicData>
@@ -995,6 +1053,16 @@
         </w:drawing>
       </w:r>
       <w:r>
+        <w:t xml:space="preserve"> </w:t>
+      </w:r>
+    </w:p>
+    <w:p>
+      <w:pPr>
+        <w:spacing w:after="24" w:line="259" w:lineRule="auto"/>
+        <w:ind w:left="0" w:right="401" w:firstLine="0"/>
+        <w:jc w:val="right"/>
+      </w:pPr>
+      <w:r>
         <w:rPr>
           <w:b/>
           <w:sz w:val="24"/>
@@ -1109,7 +1177,7 @@
     <w:p>
       <w:pPr>
         <w:rPr>
-          <w:rFonts w:asciiTheme="majorEastAsia" w:eastAsiaTheme="majorEastAsia" w:hAnsiTheme="majorEastAsia" w:hint="eastAsia"/>
+          <w:rFonts w:asciiTheme="majorEastAsia" w:eastAsiaTheme="majorEastAsia" w:hAnsiTheme="majorEastAsia"/>
           <w:szCs w:val="32"/>
         </w:rPr>
       </w:pPr>
@@ -1530,6 +1598,7 @@
       <w:r>
         <w:rPr>
           <w:rFonts w:asciiTheme="majorEastAsia" w:eastAsiaTheme="majorEastAsia" w:hAnsiTheme="majorEastAsia"/>
+          <w:noProof/>
           <w:sz w:val="24"/>
           <w:szCs w:val="36"/>
         </w:rPr>
@@ -1550,7 +1619,7 @@
                     <pic:cNvPicPr/>
                   </pic:nvPicPr>
                   <pic:blipFill>
-                    <a:blip r:embed="rId11"/>
+                    <a:blip r:embed="rId12"/>
                     <a:stretch>
                       <a:fillRect/>
                     </a:stretch>
@@ -1579,7 +1648,7 @@
         <w:autoSpaceDN w:val="0"/>
         <w:spacing w:after="0" w:line="240" w:lineRule="auto"/>
         <w:rPr>
-          <w:rFonts w:asciiTheme="majorEastAsia" w:eastAsiaTheme="majorEastAsia" w:hAnsiTheme="majorEastAsia" w:hint="eastAsia"/>
+          <w:rFonts w:asciiTheme="majorEastAsia" w:eastAsiaTheme="majorEastAsia" w:hAnsiTheme="majorEastAsia"/>
           <w:sz w:val="24"/>
           <w:szCs w:val="36"/>
         </w:rPr>
@@ -1592,21 +1661,10 @@
         <w:ind w:left="-5"/>
       </w:pPr>
       <w:r>
-        <w:t>[</w:t>
-      </w:r>
-      <w:r>
-        <w:t>Signup</w:t>
-      </w:r>
-      <w:r>
-        <w:t>]</w:t>
-      </w:r>
-    </w:p>
-    <w:p>
-      <w:pPr>
-        <w:rPr>
-          <w:rFonts w:hint="eastAsia"/>
-        </w:rPr>
-      </w:pPr>
+        <w:t>[Signup]</w:t>
+      </w:r>
+    </w:p>
+    <w:p>
       <w:r>
         <w:t>This method receives a user's id and password from the body of a JSON request. It conducts a validity check by searching for the entered id in the server. A folder is created for each user's id, and the website is structured based on the files within this folder. The password is stored in a hidden file to maintain security. This method generates a JSON file indicating the existence of the id and the success of the registration, which is then sent as a response.</w:t>
       </w:r>
@@ -1630,11 +1688,6 @@
       </w:r>
     </w:p>
     <w:p>
-      <w:pPr>
-        <w:rPr>
-          <w:rFonts w:hint="eastAsia"/>
-        </w:rPr>
-      </w:pPr>
       <w:r>
         <w:t xml:space="preserve">This method also retrieves a user's id and password from the body of a JSON request. It first searches for a folder with the same </w:t>
       </w:r>
@@ -1695,11 +1748,6 @@
       </w:r>
     </w:p>
     <w:p>
-      <w:pPr>
-        <w:rPr>
-          <w:rFonts w:hint="eastAsia"/>
-        </w:rPr>
-      </w:pPr>
       <w:r>
         <w:t>This method retrieves the content of scripts uploaded by the user. These script files are initially stored when an audio file is uploaded. The script files are converted into text files via Text-to-Speech (TTS) technology. This method is responsible for reading the text file's entire content and delivering it as a string.</w:t>
       </w:r>
@@ -1750,11 +1798,6 @@
       </w:r>
     </w:p>
     <w:p>
-      <w:pPr>
-        <w:rPr>
-          <w:rFonts w:hint="eastAsia"/>
-        </w:rPr>
-      </w:pPr>
       <w:r>
         <w:t xml:space="preserve">This method plays a pivotal role in storing audio files on the server. It represents the core API call, encompassing the processes of copying the audio file, converting the audio file to text, and training based on the text using the </w:t>
       </w:r>
@@ -2375,9 +2418,6 @@
       <w:pPr>
         <w:spacing w:after="180" w:line="258" w:lineRule="auto"/>
         <w:ind w:left="0" w:right="477" w:firstLine="0"/>
-        <w:rPr>
-          <w:rFonts w:hint="eastAsia"/>
-        </w:rPr>
       </w:pPr>
     </w:p>
     <w:p>
@@ -2437,7 +2477,7 @@
         <w:ind w:left="761" w:firstLine="0"/>
         <w:jc w:val="left"/>
       </w:pPr>
-      <w:hyperlink r:id="rId12" w:history="1">
+      <w:hyperlink r:id="rId13" w:history="1">
         <w:r>
           <w:rPr>
             <w:rStyle w:val="a4"/>
@@ -5336,7 +5376,7 @@
       <w:color w:val="auto"/>
       <w:sz w:val="24"/>
       <w:szCs w:val="24"/>
-      <w:lang w:eastAsia="ko-Kore-KR"/>
+      <w:lang/>
     </w:rPr>
   </w:style>
 </w:styles>

</xml_diff>